<commit_message>
Inserita nella cartella data, i mesi di gennaio e febbraio
</commit_message>
<xml_diff>
--- a/documenti/Esercizio_Gruppo_4.docx
+++ b/documenti/Esercizio_Gruppo_4.docx
@@ -33,7 +33,35 @@
         <w:rPr>
           <w:lang w:val="it-IT"/>
         </w:rPr>
-        <w:t xml:space="preserve">In questo progetto svolgiamo un'analisi dei taxi a New York. In particolare, siamo curiosi di rispondere ad alcune specifiche Research Questions (RQ) che possono aiutare i tassisti a pianificare i loro spostamenti in città e ai clienti ad avere suggerimenti sulla convenienza </w:t>
+        <w:t xml:space="preserve">In questo progetto svolgiamo un'analisi dei taxi a New York. In particolare, siamo curiosi di rispondere ad alcune specifiche </w:t>
+      </w:r>
+      <w:proofErr w:type="spellStart"/>
+      <w:r>
+        <w:rPr>
+          <w:lang w:val="it-IT"/>
+        </w:rPr>
+        <w:t>Research</w:t>
+      </w:r>
+      <w:proofErr w:type="spellEnd"/>
+      <w:r>
+        <w:rPr>
+          <w:lang w:val="it-IT"/>
+        </w:rPr>
+        <w:t xml:space="preserve"> </w:t>
+      </w:r>
+      <w:proofErr w:type="spellStart"/>
+      <w:r>
+        <w:rPr>
+          <w:lang w:val="it-IT"/>
+        </w:rPr>
+        <w:t>Questions</w:t>
+      </w:r>
+      <w:proofErr w:type="spellEnd"/>
+      <w:r>
+        <w:rPr>
+          <w:lang w:val="it-IT"/>
+        </w:rPr>
+        <w:t xml:space="preserve"> (RQ) che possono aiutare i tassisti a pianificare i loro spostamenti in città e ai clienti ad avere suggerimenti sulla convenienza </w:t>
       </w:r>
       <w:r>
         <w:rPr>
@@ -262,7 +290,15 @@
     </w:p>
     <w:p>
       <w:r>
-        <w:t xml:space="preserve">4. Studiare il </w:t>
+        <w:t xml:space="preserve">4. </w:t>
+      </w:r>
+      <w:proofErr w:type="spellStart"/>
+      <w:r>
+        <w:t>Studiare</w:t>
+      </w:r>
+      <w:proofErr w:type="spellEnd"/>
+      <w:r>
+        <w:t xml:space="preserve"> il </w:t>
       </w:r>
       <w:r>
         <w:t>dataset:</w:t>
@@ -442,12 +478,14 @@
         </w:rPr>
         <w:t xml:space="preserve">ri </w:t>
       </w:r>
+      <w:proofErr w:type="spellStart"/>
       <w:r>
         <w:rPr>
           <w:lang w:val="it-IT"/>
         </w:rPr>
         <w:t>NaN</w:t>
       </w:r>
+      <w:proofErr w:type="spellEnd"/>
       <w:r>
         <w:rPr>
           <w:lang w:val="it-IT"/>
@@ -514,7 +552,21 @@
         <w:rPr>
           <w:lang w:val="it-IT"/>
         </w:rPr>
-        <w:t>rima di inziare a scrivere codice.</w:t>
+        <w:t xml:space="preserve">rima di </w:t>
+      </w:r>
+      <w:proofErr w:type="spellStart"/>
+      <w:r>
+        <w:rPr>
+          <w:lang w:val="it-IT"/>
+        </w:rPr>
+        <w:t>inziare</w:t>
+      </w:r>
+      <w:proofErr w:type="spellEnd"/>
+      <w:r>
+        <w:rPr>
+          <w:lang w:val="it-IT"/>
+        </w:rPr>
+        <w:t xml:space="preserve"> a scrivere codice.</w:t>
       </w:r>
     </w:p>
     <w:p>
@@ -575,6 +627,7 @@
           <w:lang w:val="it-IT"/>
         </w:rPr>
       </w:pPr>
+      <w:proofErr w:type="spellStart"/>
       <w:r>
         <w:rPr>
           <w:b/>
@@ -583,82 +636,105 @@
           <w:szCs w:val="28"/>
           <w:lang w:val="it-IT"/>
         </w:rPr>
-        <w:t>Research questions</w:t>
-      </w:r>
-    </w:p>
-    <w:p>
-      <w:pPr>
-        <w:rPr>
-          <w:lang w:val="it-IT"/>
-        </w:rPr>
-      </w:pPr>
+        <w:t>Research</w:t>
+      </w:r>
+      <w:proofErr w:type="spellEnd"/>
       <w:r>
         <w:rPr>
           <w:b/>
           <w:bCs/>
-          <w:lang w:val="it-IT"/>
-        </w:rPr>
-        <w:t>RQ4</w:t>
-      </w:r>
-      <w:r>
-        <w:rPr>
-          <w:lang w:val="it-IT"/>
-        </w:rPr>
-        <w:br/>
-      </w:r>
-      <w:r>
-        <w:rPr>
-          <w:lang w:val="it-IT"/>
-        </w:rPr>
-        <w:t>Qual è la modalità di pagamento più comune?</w:t>
-      </w:r>
-      <w:r>
-        <w:rPr>
-          <w:lang w:val="it-IT"/>
-        </w:rPr>
-        <w:t xml:space="preserve"> E quella meno comune?</w:t>
-      </w:r>
-      <w:r>
-        <w:rPr>
-          <w:lang w:val="it-IT"/>
-        </w:rPr>
-        <w:t xml:space="preserve"> Scoprite il modo in cui vengono eseguiti i pagamenti in ogni distretto</w:t>
-      </w:r>
-      <w:r>
-        <w:rPr>
-          <w:lang w:val="it-IT"/>
-        </w:rPr>
-        <w:t xml:space="preserve"> (Borough)</w:t>
-      </w:r>
-      <w:r>
-        <w:rPr>
-          <w:lang w:val="it-IT"/>
-        </w:rPr>
-        <w:t xml:space="preserve"> e visualizzate il numero di pagamenti per ogni possibile mezzo</w:t>
-      </w:r>
-      <w:r>
-        <w:rPr>
-          <w:lang w:val="it-IT"/>
-        </w:rPr>
-        <w:t xml:space="preserve"> (metodo di pagamento)</w:t>
-      </w:r>
-      <w:r>
-        <w:rPr>
-          <w:lang w:val="it-IT"/>
-        </w:rPr>
-        <w:t>.</w:t>
-      </w:r>
-    </w:p>
-    <w:p>
-      <w:pPr>
-        <w:rPr>
-          <w:lang w:val="it-IT"/>
-        </w:rPr>
-      </w:pPr>
+          <w:sz w:val="28"/>
+          <w:szCs w:val="28"/>
+          <w:lang w:val="it-IT"/>
+        </w:rPr>
+        <w:t xml:space="preserve"> </w:t>
+      </w:r>
+      <w:proofErr w:type="spellStart"/>
       <w:r>
         <w:rPr>
           <w:b/>
           <w:bCs/>
+          <w:sz w:val="28"/>
+          <w:szCs w:val="28"/>
+          <w:lang w:val="it-IT"/>
+        </w:rPr>
+        <w:t>questions</w:t>
+      </w:r>
+      <w:proofErr w:type="spellEnd"/>
+    </w:p>
+    <w:p>
+      <w:pPr>
+        <w:rPr>
+          <w:lang w:val="it-IT"/>
+        </w:rPr>
+      </w:pPr>
+      <w:r>
+        <w:rPr>
+          <w:b/>
+          <w:bCs/>
+          <w:lang w:val="it-IT"/>
+        </w:rPr>
+        <w:t>RQ4</w:t>
+      </w:r>
+      <w:r>
+        <w:rPr>
+          <w:lang w:val="it-IT"/>
+        </w:rPr>
+        <w:br/>
+      </w:r>
+      <w:r>
+        <w:rPr>
+          <w:lang w:val="it-IT"/>
+        </w:rPr>
+        <w:t>Qual è la modalità di pagamento più comune?</w:t>
+      </w:r>
+      <w:r>
+        <w:rPr>
+          <w:lang w:val="it-IT"/>
+        </w:rPr>
+        <w:t xml:space="preserve"> E quella meno comune?</w:t>
+      </w:r>
+      <w:r>
+        <w:rPr>
+          <w:lang w:val="it-IT"/>
+        </w:rPr>
+        <w:t xml:space="preserve"> Scoprite il modo in cui vengono eseguiti i pagamenti in ogni distretto</w:t>
+      </w:r>
+      <w:r>
+        <w:rPr>
+          <w:lang w:val="it-IT"/>
+        </w:rPr>
+        <w:t xml:space="preserve"> (Borough)</w:t>
+      </w:r>
+      <w:r>
+        <w:rPr>
+          <w:lang w:val="it-IT"/>
+        </w:rPr>
+        <w:t xml:space="preserve"> e visualizzate il numero di pagamenti per ogni possibile mezzo</w:t>
+      </w:r>
+      <w:r>
+        <w:rPr>
+          <w:lang w:val="it-IT"/>
+        </w:rPr>
+        <w:t xml:space="preserve"> (metodo di pagamento)</w:t>
+      </w:r>
+      <w:r>
+        <w:rPr>
+          <w:lang w:val="it-IT"/>
+        </w:rPr>
+        <w:t>.</w:t>
+      </w:r>
+    </w:p>
+    <w:p>
+      <w:pPr>
+        <w:rPr>
+          <w:lang w:val="it-IT"/>
+        </w:rPr>
+      </w:pPr>
+      <w:r>
+        <w:rPr>
+          <w:b/>
+          <w:bCs/>
           <w:lang w:val="it-IT"/>
         </w:rPr>
         <w:t>Suggerimenti</w:t>
@@ -702,92 +778,6 @@
         </w:rPr>
         <w:t>3. Combinate i risultati.</w:t>
       </w:r>
-    </w:p>
-    <w:p>
-      <w:pPr>
-        <w:rPr>
-          <w:lang w:val="it-IT"/>
-        </w:rPr>
-      </w:pPr>
-    </w:p>
-    <w:p>
-      <w:pPr>
-        <w:rPr>
-          <w:lang w:val="it-IT"/>
-        </w:rPr>
-      </w:pPr>
-    </w:p>
-    <w:p>
-      <w:pPr>
-        <w:rPr>
-          <w:lang w:val="it-IT"/>
-        </w:rPr>
-      </w:pPr>
-    </w:p>
-    <w:p>
-      <w:pPr>
-        <w:rPr>
-          <w:lang w:val="it-IT"/>
-        </w:rPr>
-      </w:pPr>
-      <w:r>
-        <w:rPr>
-          <w:lang w:val="it-IT"/>
-        </w:rPr>
-        <w:t>RISULTATI</w:t>
-      </w:r>
-    </w:p>
-    <w:p>
-      <w:pPr>
-        <w:rPr>
-          <w:lang w:val="it-IT"/>
-        </w:rPr>
-      </w:pPr>
-      <w:r>
-        <w:rPr>
-          <w:lang w:val="it-IT"/>
-        </w:rPr>
-        <w:t>.gitignore</w:t>
-      </w:r>
-    </w:p>
-    <w:p>
-      <w:pPr>
-        <w:rPr>
-          <w:lang w:val="it-IT"/>
-        </w:rPr>
-      </w:pPr>
-      <w:r>
-        <w:rPr>
-          <w:lang w:val="it-IT"/>
-        </w:rPr>
-        <w:t>Iniziamo, analizzando solamente 20 righe</w:t>
-      </w:r>
-    </w:p>
-    <w:p>
-      <w:pPr>
-        <w:rPr>
-          <w:lang w:val="it-IT"/>
-        </w:rPr>
-      </w:pPr>
-      <w:r>
-        <w:rPr>
-          <w:lang w:val="it-IT"/>
-        </w:rPr>
-        <w:t>A</w:t>
-      </w:r>
-      <w:r>
-        <w:rPr>
-          <w:lang w:val="it-IT"/>
-        </w:rPr>
-        <w:t>nalizziamo e contiamo i payment type con il comando ‘count’</w:t>
-      </w:r>
-    </w:p>
-    <w:p>
-      <w:pPr>
-        <w:rPr>
-          <w:lang w:val="it-IT"/>
-        </w:rPr>
-      </w:pPr>
     </w:p>
     <w:p>
       <w:pPr>

</xml_diff>